<commit_message>
I changed the creation of the database and tables to the use of Pandas, thus all changes will be implemented directly. Moreover we do no need to delete everything, when we redo one step. Its is also faster this way
</commit_message>
<xml_diff>
--- a/references/Methodology.docx
+++ b/references/Methodology.docx
@@ -1769,6 +1769,7 @@
             <w:docPart w:val="DefaultPlaceholder_-1854013440"/>
           </w:placeholder>
         </w:sdtPr>
+        <w:sdtEndPr/>
         <w:sdtContent>
           <w:r>
             <w:rPr>
@@ -1860,6 +1861,7 @@
             <w:docPart w:val="13F68C0BC52C47A2AD4B0C671D918791"/>
           </w:placeholder>
         </w:sdtPr>
+        <w:sdtEndPr/>
         <w:sdtContent>
           <w:r>
             <w:rPr>
@@ -1960,6 +1962,7 @@
             <w:docPart w:val="DefaultPlaceholder_-1854013440"/>
           </w:placeholder>
         </w:sdtPr>
+        <w:sdtEndPr/>
         <w:sdtContent>
           <w:r>
             <w:rPr>
@@ -2029,6 +2032,7 @@
             <w:docPart w:val="DefaultPlaceholder_-1854013440"/>
           </w:placeholder>
         </w:sdtPr>
+        <w:sdtEndPr/>
         <w:sdtContent>
           <w:r>
             <w:rPr>
@@ -2128,6 +2132,7 @@
             <w:docPart w:val="DefaultPlaceholder_-1854013440"/>
           </w:placeholder>
         </w:sdtPr>
+        <w:sdtEndPr/>
         <w:sdtContent>
           <w:r>
             <w:rPr>
@@ -2315,6 +2320,7 @@
             <w:docPart w:val="DefaultPlaceholder_-1854013440"/>
           </w:placeholder>
         </w:sdtPr>
+        <w:sdtEndPr/>
         <w:sdtContent>
           <w:r>
             <w:rPr>
@@ -2393,6 +2399,7 @@
             <w:docPart w:val="DefaultPlaceholder_-1854013440"/>
           </w:placeholder>
         </w:sdtPr>
+        <w:sdtEndPr/>
         <w:sdtContent>
           <w:r>
             <w:rPr>
@@ -2509,7 +2516,24 @@
           <w:szCs w:val="24"/>
           <w:lang w:val="en-US"/>
         </w:rPr>
-        <w:t xml:space="preserve">This chapter will end with an overview of a typical workflow using the before outlined </w:t>
+        <w:t xml:space="preserve">This chapter will end with an overview of a typical </w:t>
+      </w:r>
+      <w:r>
+        <w:rPr>
+          <w:b/>
+          <w:color w:val="000000"/>
+          <w:szCs w:val="24"/>
+          <w:lang w:val="en-US"/>
+        </w:rPr>
+        <w:t>workflow</w:t>
+      </w:r>
+      <w:r>
+        <w:rPr>
+          <w:color w:val="000000"/>
+          <w:szCs w:val="24"/>
+          <w:lang w:val="en-US"/>
+        </w:rPr>
+        <w:t xml:space="preserve"> using the before outlined </w:t>
       </w:r>
       <w:r>
         <w:rPr>
@@ -2560,6 +2584,7 @@
             <w:docPart w:val="DefaultPlaceholder_-1854013440"/>
           </w:placeholder>
         </w:sdtPr>
+        <w:sdtEndPr/>
         <w:sdtContent>
           <w:r>
             <w:rPr>
@@ -2630,6 +2655,7 @@
             <w:docPart w:val="DefaultPlaceholder_-1854013440"/>
           </w:placeholder>
         </w:sdtPr>
+        <w:sdtEndPr/>
         <w:sdtContent>
           <w:r>
             <w:rPr>
@@ -2686,7 +2712,6 @@
         </w:rPr>
         <w:t xml:space="preserve"> already state that nowadays a tool named </w:t>
       </w:r>
-      <w:proofErr w:type="spellStart"/>
       <w:r>
         <w:rPr>
           <w:i/>
@@ -2694,9 +2719,8 @@
           <w:szCs w:val="24"/>
           <w:lang w:val="en-US"/>
         </w:rPr>
-        <w:t>Github</w:t>
-      </w:r>
-      <w:proofErr w:type="spellEnd"/>
+        <w:t>Git</w:t>
+      </w:r>
       <w:r>
         <w:rPr>
           <w:i/>
@@ -2704,25 +2728,90 @@
           <w:szCs w:val="24"/>
           <w:lang w:val="en-US"/>
         </w:rPr>
-        <w:t xml:space="preserve"> </w:t>
-      </w:r>
-      <w:r>
-        <w:rPr>
+        <w:t>H</w:t>
+      </w:r>
+      <w:r>
+        <w:rPr>
+          <w:i/>
           <w:color w:val="000000"/>
           <w:szCs w:val="24"/>
           <w:lang w:val="en-US"/>
         </w:rPr>
-        <w:t>is a widely used tool within the data science community. Its is used for code version control and it enables users</w:t>
-      </w:r>
-      <w:r>
-        <w:rPr>
+        <w:t>ub</w:t>
+      </w:r>
+      <w:r>
+        <w:rPr>
+          <w:i/>
           <w:color w:val="000000"/>
           <w:szCs w:val="24"/>
           <w:lang w:val="en-US"/>
         </w:rPr>
-        <w:t xml:space="preserve"> to rollback their code in case of errors, merge their developed features with others people code and create an open code base, so that the code is publicly available. This tool will be explained in the subchapter </w:t>
-      </w:r>
-      <w:proofErr w:type="spellStart"/>
+        <w:t xml:space="preserve"> </w:t>
+      </w:r>
+      <w:r>
+        <w:rPr>
+          <w:color w:val="000000"/>
+          <w:szCs w:val="24"/>
+          <w:lang w:val="en-US"/>
+        </w:rPr>
+        <w:t>is a widely used tool within the data science community. Its is used for code version control and it enables users</w:t>
+      </w:r>
+      <w:r>
+        <w:rPr>
+          <w:color w:val="000000"/>
+          <w:szCs w:val="24"/>
+          <w:lang w:val="en-US"/>
+        </w:rPr>
+        <w:t xml:space="preserve"> to rollback their code in case of errors, merge their developed features with other </w:t>
+      </w:r>
+      <w:r>
+        <w:rPr>
+          <w:color w:val="000000"/>
+          <w:szCs w:val="24"/>
+          <w:lang w:val="en-US"/>
+        </w:rPr>
+        <w:t>people’s</w:t>
+      </w:r>
+      <w:r>
+        <w:rPr>
+          <w:color w:val="000000"/>
+          <w:szCs w:val="24"/>
+          <w:lang w:val="en-US"/>
+        </w:rPr>
+        <w:t xml:space="preserve"> code and create an open code base, so that the code is publicly available. </w:t>
+      </w:r>
+      <w:r>
+        <w:rPr>
+          <w:color w:val="000000"/>
+          <w:szCs w:val="24"/>
+          <w:lang w:val="en-US"/>
+        </w:rPr>
+        <w:t>How t</w:t>
+      </w:r>
+      <w:r>
+        <w:rPr>
+          <w:color w:val="000000"/>
+          <w:szCs w:val="24"/>
+          <w:lang w:val="en-US"/>
+        </w:rPr>
+        <w:t>his tool</w:t>
+      </w:r>
+      <w:r>
+        <w:rPr>
+          <w:color w:val="000000"/>
+          <w:szCs w:val="24"/>
+          <w:lang w:val="en-US"/>
+        </w:rPr>
+        <w:t xml:space="preserve"> works,</w:t>
+      </w:r>
+      <w:r>
+        <w:rPr>
+          <w:color w:val="000000"/>
+          <w:szCs w:val="24"/>
+          <w:lang w:val="en-US"/>
+        </w:rPr>
+        <w:t xml:space="preserve"> will be explained in the subchapter </w:t>
+      </w:r>
       <w:r>
         <w:rPr>
           <w:b/>
@@ -2730,9 +2819,26 @@
           <w:szCs w:val="24"/>
           <w:lang w:val="en-US"/>
         </w:rPr>
-        <w:t>Github</w:t>
-      </w:r>
-      <w:proofErr w:type="spellEnd"/>
+        <w:t>Git</w:t>
+      </w:r>
+      <w:r>
+        <w:rPr>
+          <w:b/>
+          <w:color w:val="000000"/>
+          <w:szCs w:val="24"/>
+          <w:lang w:val="en-US"/>
+        </w:rPr>
+        <w:t>H</w:t>
+      </w:r>
+      <w:r>
+        <w:rPr>
+          <w:b/>
+          <w:color w:val="000000"/>
+          <w:szCs w:val="24"/>
+          <w:lang w:val="en-US"/>
+        </w:rPr>
+        <w:t>ub</w:t>
+      </w:r>
       <w:r>
         <w:rPr>
           <w:color w:val="000000"/>
@@ -2745,16 +2851,34 @@
     <w:p>
       <w:pPr>
         <w:rPr>
-          <w:lang w:val="en-US"/>
-        </w:rPr>
-      </w:pPr>
-      <w:r>
-        <w:rPr>
           <w:color w:val="000000"/>
           <w:szCs w:val="24"/>
           <w:lang w:val="en-US"/>
         </w:rPr>
-        <w:t xml:space="preserve">As already slightly outline the core of reproducibility are containers. How do these work, what is behind their logical and how those can be used is described in the subchapter </w:t>
+      </w:pPr>
+      <w:r>
+        <w:rPr>
+          <w:color w:val="000000"/>
+          <w:szCs w:val="24"/>
+          <w:lang w:val="en-US"/>
+        </w:rPr>
+        <w:t>As already slightly outline</w:t>
+      </w:r>
+      <w:r>
+        <w:rPr>
+          <w:color w:val="000000"/>
+          <w:szCs w:val="24"/>
+          <w:lang w:val="en-US"/>
+        </w:rPr>
+        <w:t>d,</w:t>
+      </w:r>
+      <w:r>
+        <w:rPr>
+          <w:color w:val="000000"/>
+          <w:szCs w:val="24"/>
+          <w:lang w:val="en-US"/>
+        </w:rPr>
+        <w:t xml:space="preserve"> the core of reproducibility are containers. How do these work, what is behind their logical and how those can be used is described in the subchapter </w:t>
       </w:r>
       <w:r>
         <w:rPr>
@@ -2763,16 +2887,27 @@
           <w:szCs w:val="24"/>
           <w:lang w:val="en-US"/>
         </w:rPr>
-        <w:t>Docker &amp; Visual Studio Code</w:t>
-      </w:r>
-      <w:r>
-        <w:rPr>
+        <w:t xml:space="preserve">Docker &amp; Visual Studio </w:t>
+      </w:r>
+      <w:proofErr w:type="gramStart"/>
+      <w:r>
+        <w:rPr>
+          <w:b/>
           <w:color w:val="000000"/>
           <w:szCs w:val="24"/>
           <w:lang w:val="en-US"/>
         </w:rPr>
-        <w:t xml:space="preserve">. </w:t>
-      </w:r>
+        <w:t>Code</w:t>
+      </w:r>
+      <w:r>
+        <w:rPr>
+          <w:color w:val="000000"/>
+          <w:szCs w:val="24"/>
+          <w:lang w:val="en-US"/>
+        </w:rPr>
+        <w:t>.</w:t>
+      </w:r>
+      <w:proofErr w:type="gramEnd"/>
     </w:p>
     <w:p>
       <w:pPr>
@@ -2785,112 +2920,7 @@
           <w:lang w:val="en-US"/>
         </w:rPr>
         <w:lastRenderedPageBreak/>
-        <w:t>N</w:t>
-      </w:r>
-      <w:r>
-        <w:rPr>
-          <w:lang w:val="en-US"/>
-        </w:rPr>
-        <w:t>otes:</w:t>
-      </w:r>
-    </w:p>
-    <w:p>
-      <w:pPr>
-        <w:pStyle w:val="Listenabsatz"/>
-        <w:numPr>
-          <w:ilvl w:val="0"/>
-          <w:numId w:val="14"/>
-        </w:numPr>
-        <w:rPr>
-          <w:lang w:val="en-US"/>
-        </w:rPr>
-      </w:pPr>
-      <w:r>
-        <w:rPr>
-          <w:lang w:val="en-US"/>
-        </w:rPr>
-        <w:t>Git (benefits)</w:t>
-      </w:r>
-    </w:p>
-    <w:p>
-      <w:pPr>
-        <w:pStyle w:val="Listenabsatz"/>
-        <w:numPr>
-          <w:ilvl w:val="0"/>
-          <w:numId w:val="14"/>
-        </w:numPr>
-        <w:rPr>
-          <w:lang w:val="en-US"/>
-        </w:rPr>
-      </w:pPr>
-      <w:r>
-        <w:rPr>
-          <w:lang w:val="en-US"/>
-        </w:rPr>
-        <w:t xml:space="preserve">Docker &amp; </w:t>
-      </w:r>
-      <w:proofErr w:type="spellStart"/>
-      <w:r>
-        <w:rPr>
-          <w:lang w:val="en-US"/>
-        </w:rPr>
-        <w:t>VSCode</w:t>
-      </w:r>
-      <w:proofErr w:type="spellEnd"/>
-      <w:r>
-        <w:rPr>
-          <w:lang w:val="en-US"/>
-        </w:rPr>
-        <w:t xml:space="preserve"> (benefits)</w:t>
-      </w:r>
-    </w:p>
-    <w:p>
-      <w:pPr>
-        <w:pStyle w:val="Listenabsatz"/>
-        <w:numPr>
-          <w:ilvl w:val="0"/>
-          <w:numId w:val="14"/>
-        </w:numPr>
-        <w:rPr>
-          <w:lang w:val="en-US"/>
-        </w:rPr>
-      </w:pPr>
-      <w:r>
-        <w:rPr>
-          <w:lang w:val="en-US"/>
-        </w:rPr>
-        <w:t>Python</w:t>
-      </w:r>
-    </w:p>
-    <w:p>
-      <w:pPr>
-        <w:pStyle w:val="Listenabsatz"/>
-        <w:numPr>
-          <w:ilvl w:val="0"/>
-          <w:numId w:val="14"/>
-        </w:numPr>
-        <w:rPr>
-          <w:lang w:val="en-US"/>
-        </w:rPr>
-      </w:pPr>
-      <w:r>
-        <w:rPr>
-          <w:lang w:val="en-US"/>
-        </w:rPr>
-        <w:t>SQLite</w:t>
-      </w:r>
-    </w:p>
-    <w:p>
-      <w:pPr>
-        <w:rPr>
-          <w:lang w:val="en-US"/>
-        </w:rPr>
-      </w:pPr>
-      <w:r>
-        <w:rPr>
-          <w:lang w:val="en-US"/>
-        </w:rPr>
-        <w:t xml:space="preserve">As earlier defined, this is the need for programmers to run their application on all platforms, regardless of the platforms operating system </w:t>
+        <w:t xml:space="preserve">As mentioned earlier, in 2020 decision-makers demanded full functioning application for business decision </w:t>
       </w:r>
       <w:sdt>
         <w:sdtPr>
@@ -2898,8 +2928,8 @@
             <w:lang w:val="en-US"/>
           </w:rPr>
           <w:alias w:val="To edit, see citavi.com/edit"/>
-          <w:tag w:val="CitaviPlaceholder#997f9da3-693c-4ab1-9dad-7ddebe005bb6"/>
-          <w:id w:val="-512762572"/>
+          <w:tag w:val="CitaviPlaceholder#caab7c0d-a28e-4849-9613-d9d522bd661b"/>
+          <w:id w:val="2062662081"/>
           <w:placeholder>
             <w:docPart w:val="DefaultPlaceholder_-1854013440"/>
           </w:placeholder>
@@ -2917,7 +2947,7 @@
               <w:noProof/>
               <w:lang w:val="en-US"/>
             </w:rPr>
-            <w:instrText>ADDIN CitaviPlaceholder{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}</w:instrText>
+            <w:instrText>ADDIN CitaviPlaceholder{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}</w:instrText>
           </w:r>
           <w:r>
             <w:rPr>
@@ -2946,7 +2976,213 @@
         <w:rPr>
           <w:lang w:val="en-US"/>
         </w:rPr>
-        <w:t xml:space="preserve">. </w:t>
+        <w:t>. One tool which is mostly used for such tasks is Python. It has the ability to “</w:t>
+      </w:r>
+      <w:r>
+        <w:rPr>
+          <w:i/>
+          <w:lang w:val="en-US"/>
+        </w:rPr>
+        <w:t xml:space="preserve">store, </w:t>
+      </w:r>
+      <w:r>
+        <w:rPr>
+          <w:i/>
+          <w:lang w:val="en-US"/>
+        </w:rPr>
+        <w:t>access, and manipulate data</w:t>
+      </w:r>
+      <w:r>
+        <w:rPr>
+          <w:lang w:val="en-US"/>
+        </w:rPr>
+        <w:t xml:space="preserve"> </w:t>
+      </w:r>
+      <w:r>
+        <w:rPr>
+          <w:i/>
+          <w:lang w:val="en-US"/>
+        </w:rPr>
+        <w:t>[out of the box]</w:t>
+      </w:r>
+      <w:r>
+        <w:rPr>
+          <w:lang w:val="en-US"/>
+        </w:rPr>
+        <w:t xml:space="preserve">” </w:t>
+      </w:r>
+      <w:r>
+        <w:rPr>
+          <w:lang w:val="en-US"/>
+        </w:rPr>
+        <w:t xml:space="preserve">and is thus widely used </w:t>
+      </w:r>
+      <w:sdt>
+        <w:sdtPr>
+          <w:rPr>
+            <w:lang w:val="en-US"/>
+          </w:rPr>
+          <w:alias w:val="To edit, see citavi.com/edit"/>
+          <w:tag w:val="CitaviPlaceholder#8cff0970-8bc2-4af6-be4f-3285824eef42"/>
+          <w:id w:val="-742098396"/>
+          <w:placeholder>
+            <w:docPart w:val="DefaultPlaceholder_-1854013440"/>
+          </w:placeholder>
+        </w:sdtPr>
+        <w:sdtContent>
+          <w:r>
+            <w:rPr>
+              <w:noProof/>
+              <w:lang w:val="en-US"/>
+            </w:rPr>
+            <w:fldChar w:fldCharType="begin"/>
+          </w:r>
+          <w:r>
+            <w:rPr>
+              <w:noProof/>
+              <w:lang w:val="en-US"/>
+            </w:rPr>
+            <w:instrText>ADDIN CitaviPlaceholder{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}</w:instrText>
+          </w:r>
+          <w:r>
+            <w:rPr>
+              <w:noProof/>
+              <w:lang w:val="en-US"/>
+            </w:rPr>
+            <w:fldChar w:fldCharType="separate"/>
+          </w:r>
+          <w:r>
+            <w:rPr>
+              <w:noProof/>
+              <w:lang w:val="en-US"/>
+            </w:rPr>
+            <w:t>(Chiu 2019)</w:t>
+          </w:r>
+          <w:r>
+            <w:rPr>
+              <w:noProof/>
+              <w:lang w:val="en-US"/>
+            </w:rPr>
+            <w:fldChar w:fldCharType="end"/>
+          </w:r>
+        </w:sdtContent>
+      </w:sdt>
+      <w:r>
+        <w:rPr>
+          <w:lang w:val="en-US"/>
+        </w:rPr>
+        <w:t>.</w:t>
+      </w:r>
+      <w:r>
+        <w:rPr>
+          <w:lang w:val="en-US"/>
+        </w:rPr>
+        <w:t xml:space="preserve"> The various libraries for visualization, statistics, and standalone applications (e.g. flask) is one reason why this programming language was used within this project </w:t>
+      </w:r>
+      <w:proofErr w:type="spellStart"/>
+      <w:r>
+        <w:rPr>
+          <w:i/>
+          <w:lang w:val="en-US"/>
+        </w:rPr>
+        <w:t>Bikerus</w:t>
+      </w:r>
+      <w:proofErr w:type="spellEnd"/>
+      <w:r>
+        <w:rPr>
+          <w:lang w:val="en-US"/>
+        </w:rPr>
+        <w:t xml:space="preserve">. More about </w:t>
+      </w:r>
+      <w:r>
+        <w:rPr>
+          <w:b/>
+          <w:lang w:val="en-US"/>
+        </w:rPr>
+        <w:t>Python</w:t>
+      </w:r>
+      <w:r>
+        <w:rPr>
+          <w:lang w:val="en-US"/>
+        </w:rPr>
+        <w:t xml:space="preserve"> will be explained in the same named subchapter.</w:t>
+      </w:r>
+    </w:p>
+    <w:p>
+      <w:pPr>
+        <w:rPr>
+          <w:lang w:val="en-US"/>
+        </w:rPr>
+      </w:pPr>
+      <w:r>
+        <w:rPr>
+          <w:lang w:val="en-US"/>
+        </w:rPr>
+        <w:t xml:space="preserve">The last subchapter of this part will be about </w:t>
+      </w:r>
+      <w:r>
+        <w:rPr>
+          <w:i/>
+          <w:lang w:val="en-US"/>
+        </w:rPr>
+        <w:t>SQLite</w:t>
+      </w:r>
+      <w:r>
+        <w:rPr>
+          <w:lang w:val="en-US"/>
+        </w:rPr>
+        <w:t xml:space="preserve">. When starting a Data Science/Analytics process, mostly a lot of files are created. These mostly have similar names like </w:t>
+      </w:r>
+      <w:r>
+        <w:rPr>
+          <w:i/>
+          <w:lang w:val="en-US"/>
+        </w:rPr>
+        <w:t>X_train_1</w:t>
+      </w:r>
+      <w:r>
+        <w:rPr>
+          <w:lang w:val="en-US"/>
+        </w:rPr>
+        <w:t xml:space="preserve">, </w:t>
+      </w:r>
+      <w:r>
+        <w:rPr>
+          <w:i/>
+          <w:lang w:val="en-US"/>
+        </w:rPr>
+        <w:t>X_train_2</w:t>
+      </w:r>
+      <w:r>
+        <w:rPr>
+          <w:lang w:val="en-US"/>
+        </w:rPr>
+        <w:t xml:space="preserve">, and one can easily lose sight of what are the files, which are relevant for the main workflow. Over the long run this procedure creates unnecessary chaos, not only regarding naming but by just the vast amounts of files which were created. </w:t>
+      </w:r>
+      <w:r>
+        <w:rPr>
+          <w:lang w:val="en-US"/>
+        </w:rPr>
+        <w:t>To deal with this, a SQL database was used</w:t>
+      </w:r>
+      <w:r>
+        <w:rPr>
+          <w:lang w:val="en-US"/>
+        </w:rPr>
+        <w:t xml:space="preserve">. The advantages of such a way of storage are discussed in the subchapter </w:t>
+      </w:r>
+      <w:r>
+        <w:rPr>
+          <w:b/>
+          <w:lang w:val="en-US"/>
+        </w:rPr>
+        <w:t>SQLite</w:t>
+      </w:r>
+      <w:r>
+        <w:rPr>
+          <w:lang w:val="en-US"/>
+        </w:rPr>
+        <w:t>.</w:t>
       </w:r>
     </w:p>
     <w:p>
@@ -2967,19 +3203,540 @@
     </w:p>
     <w:p>
       <w:pPr>
-        <w:pStyle w:val="berschrift3"/>
         <w:rPr>
           <w:lang w:val="en-US"/>
         </w:rPr>
       </w:pPr>
-      <w:bookmarkStart w:id="3" w:name="_Toc57540674"/>
-      <w:r>
-        <w:rPr>
-          <w:lang w:val="en-US"/>
-        </w:rPr>
-        <w:t>Docker</w:t>
-      </w:r>
-      <w:bookmarkEnd w:id="3"/>
+      <w:r>
+        <w:rPr>
+          <w:lang w:val="en-US"/>
+        </w:rPr>
+        <w:t xml:space="preserve">The word </w:t>
+      </w:r>
+      <w:r>
+        <w:rPr>
+          <w:i/>
+          <w:lang w:val="en-US"/>
+        </w:rPr>
+        <w:t>GitHub</w:t>
+      </w:r>
+      <w:r>
+        <w:rPr>
+          <w:lang w:val="en-US"/>
+        </w:rPr>
+        <w:t xml:space="preserve">, as one can already guess, </w:t>
+      </w:r>
+      <w:r>
+        <w:rPr>
+          <w:lang w:val="en-US"/>
+        </w:rPr>
+        <w:t xml:space="preserve">is </w:t>
+      </w:r>
+      <w:r>
+        <w:rPr>
+          <w:lang w:val="en-US"/>
+        </w:rPr>
+        <w:t xml:space="preserve">the addition of two different words – </w:t>
+      </w:r>
+      <w:r>
+        <w:rPr>
+          <w:i/>
+          <w:lang w:val="en-US"/>
+        </w:rPr>
+        <w:t xml:space="preserve">Git </w:t>
+      </w:r>
+      <w:r>
+        <w:rPr>
+          <w:lang w:val="en-US"/>
+        </w:rPr>
+        <w:t xml:space="preserve">and </w:t>
+      </w:r>
+      <w:r>
+        <w:rPr>
+          <w:i/>
+          <w:lang w:val="en-US"/>
+        </w:rPr>
+        <w:t>Hub</w:t>
+      </w:r>
+      <w:r>
+        <w:rPr>
+          <w:lang w:val="en-US"/>
+        </w:rPr>
+        <w:t xml:space="preserve">. </w:t>
+      </w:r>
+      <w:proofErr w:type="gramStart"/>
+      <w:r>
+        <w:rPr>
+          <w:lang w:val="en-US"/>
+        </w:rPr>
+        <w:t>In order to</w:t>
+      </w:r>
+      <w:proofErr w:type="gramEnd"/>
+      <w:r>
+        <w:rPr>
+          <w:lang w:val="en-US"/>
+        </w:rPr>
+        <w:t xml:space="preserve"> understand this </w:t>
+      </w:r>
+      <w:commentRangeStart w:id="3"/>
+      <w:r>
+        <w:rPr>
+          <w:lang w:val="en-US"/>
+        </w:rPr>
+        <w:t xml:space="preserve">portmanteau, it is necessary to understand the function of </w:t>
+      </w:r>
+      <w:r>
+        <w:rPr>
+          <w:i/>
+          <w:lang w:val="en-US"/>
+        </w:rPr>
+        <w:t>Git</w:t>
+      </w:r>
+      <w:r>
+        <w:rPr>
+          <w:lang w:val="en-US"/>
+        </w:rPr>
+        <w:t xml:space="preserve"> first. </w:t>
+      </w:r>
+      <w:commentRangeEnd w:id="3"/>
+      <w:r>
+        <w:rPr>
+          <w:rStyle w:val="Kommentarzeichen"/>
+        </w:rPr>
+        <w:commentReference w:id="3"/>
+      </w:r>
+      <w:r>
+        <w:rPr>
+          <w:lang w:val="en-US"/>
+        </w:rPr>
+        <w:t xml:space="preserve">The </w:t>
+      </w:r>
+      <w:r>
+        <w:rPr>
+          <w:lang w:val="en-US"/>
+        </w:rPr>
+        <w:t xml:space="preserve">tool </w:t>
+      </w:r>
+      <w:r>
+        <w:rPr>
+          <w:i/>
+          <w:lang w:val="en-US"/>
+        </w:rPr>
+        <w:t>Git</w:t>
+      </w:r>
+      <w:r>
+        <w:rPr>
+          <w:lang w:val="en-US"/>
+        </w:rPr>
+        <w:t xml:space="preserve"> </w:t>
+      </w:r>
+      <w:r>
+        <w:rPr>
+          <w:lang w:val="en-US"/>
+        </w:rPr>
+        <w:t xml:space="preserve">is a version-control tool and has powerful implications. </w:t>
+      </w:r>
+      <w:proofErr w:type="gramStart"/>
+      <w:r>
+        <w:rPr>
+          <w:lang w:val="en-US"/>
+        </w:rPr>
+        <w:t>In particular, there</w:t>
+      </w:r>
+      <w:proofErr w:type="gramEnd"/>
+      <w:r>
+        <w:rPr>
+          <w:lang w:val="en-US"/>
+        </w:rPr>
+        <w:t xml:space="preserve"> are two specific usages, which are important.</w:t>
+      </w:r>
+    </w:p>
+    <w:p>
+      <w:pPr>
+        <w:rPr>
+          <w:lang w:val="en-US"/>
+        </w:rPr>
+      </w:pPr>
+      <w:r>
+        <w:rPr>
+          <w:lang w:val="en-US"/>
+        </w:rPr>
+        <w:t xml:space="preserve">The first use is the personal one. Each person, who is programming, can use </w:t>
+      </w:r>
+      <w:r>
+        <w:rPr>
+          <w:i/>
+          <w:lang w:val="en-US"/>
+        </w:rPr>
+        <w:t>Git</w:t>
+      </w:r>
+      <w:r>
+        <w:rPr>
+          <w:lang w:val="en-US"/>
+        </w:rPr>
+        <w:t xml:space="preserve"> for their own. This program will create a snapshot of the written code and will save it in </w:t>
+      </w:r>
+      <w:proofErr w:type="gramStart"/>
+      <w:r>
+        <w:rPr>
+          <w:lang w:val="en-US"/>
+        </w:rPr>
+        <w:t xml:space="preserve">a </w:t>
+      </w:r>
+      <w:r>
+        <w:rPr>
+          <w:i/>
+          <w:lang w:val="en-US"/>
+        </w:rPr>
+        <w:t>.git</w:t>
+      </w:r>
+      <w:proofErr w:type="gramEnd"/>
+      <w:r>
+        <w:rPr>
+          <w:lang w:val="en-US"/>
+        </w:rPr>
+        <w:t xml:space="preserve">-folder within the original folder. That has the benefit, that if for some reason a program breaks, one can always go back, or see even the difference between the working and the development </w:t>
+      </w:r>
+      <w:r>
+        <w:rPr>
+          <w:lang w:val="en-US"/>
+        </w:rPr>
+        <w:t>code state. This makes it easier to identify the broken part in the written code. To each taking of the snapshot (commit) the programmer himself/herself can write a commit message, in which she/he clarifies what differences has been made.</w:t>
+      </w:r>
+    </w:p>
+    <w:p>
+      <w:pPr>
+        <w:rPr>
+          <w:color w:val="000000"/>
+          <w:szCs w:val="24"/>
+          <w:lang w:val="en-US"/>
+        </w:rPr>
+      </w:pPr>
+      <w:r>
+        <w:rPr>
+          <w:lang w:val="en-US"/>
+        </w:rPr>
+        <w:t>Another use case, a</w:t>
+      </w:r>
+      <w:r>
+        <w:rPr>
+          <w:lang w:val="en-US"/>
+        </w:rPr>
+        <w:t xml:space="preserve">s </w:t>
+      </w:r>
+      <w:sdt>
+        <w:sdtPr>
+          <w:rPr>
+            <w:color w:val="000000"/>
+            <w:szCs w:val="24"/>
+            <w:lang w:val="en-US"/>
+          </w:rPr>
+          <w:alias w:val="To edit, see citavi.com/edit"/>
+          <w:tag w:val="CitaviPlaceholder#2288ff54-01fe-4dab-898b-7b775a8018eb"/>
+          <w:id w:val="-1776006130"/>
+          <w:placeholder>
+            <w:docPart w:val="DefaultPlaceholder_-1854013440"/>
+          </w:placeholder>
+        </w:sdtPr>
+        <w:sdtContent>
+          <w:r>
+            <w:rPr>
+              <w:noProof/>
+              <w:color w:val="000000"/>
+              <w:szCs w:val="24"/>
+              <w:lang w:val="en-US"/>
+            </w:rPr>
+            <w:fldChar w:fldCharType="begin"/>
+          </w:r>
+          <w:r>
+            <w:rPr>
+              <w:noProof/>
+              <w:color w:val="000000"/>
+              <w:szCs w:val="24"/>
+              <w:lang w:val="en-US"/>
+            </w:rPr>
+            <w:instrText>ADDIN CitaviPlaceholder{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}</w:instrText>
+          </w:r>
+          <w:r>
+            <w:rPr>
+              <w:noProof/>
+              <w:color w:val="000000"/>
+              <w:szCs w:val="24"/>
+              <w:lang w:val="en-US"/>
+            </w:rPr>
+            <w:fldChar w:fldCharType="separate"/>
+          </w:r>
+          <w:r>
+            <w:rPr>
+              <w:noProof/>
+              <w:color w:val="000000"/>
+              <w:szCs w:val="24"/>
+              <w:lang w:val="en-US"/>
+            </w:rPr>
+            <w:t>Zhang et al.</w:t>
+          </w:r>
+          <w:r>
+            <w:rPr>
+              <w:noProof/>
+              <w:color w:val="000000"/>
+              <w:szCs w:val="24"/>
+              <w:lang w:val="en-US"/>
+            </w:rPr>
+            <w:fldChar w:fldCharType="end"/>
+          </w:r>
+        </w:sdtContent>
+      </w:sdt>
+      <w:r>
+        <w:rPr>
+          <w:color w:val="000000"/>
+          <w:szCs w:val="24"/>
+          <w:lang w:val="en-US"/>
+        </w:rPr>
+        <w:t xml:space="preserve"> </w:t>
+      </w:r>
+      <w:sdt>
+        <w:sdtPr>
+          <w:rPr>
+            <w:color w:val="000000"/>
+            <w:szCs w:val="24"/>
+            <w:lang w:val="en-US"/>
+          </w:rPr>
+          <w:alias w:val="To edit, see citavi.com/edit"/>
+          <w:tag w:val="CitaviPlaceholder#9cb7f50a-f6bf-4be1-aad1-330f80ca9e31"/>
+          <w:id w:val="-265622207"/>
+          <w:placeholder>
+            <w:docPart w:val="DefaultPlaceholder_-1854013440"/>
+          </w:placeholder>
+        </w:sdtPr>
+        <w:sdtContent>
+          <w:r>
+            <w:rPr>
+              <w:noProof/>
+              <w:color w:val="000000"/>
+              <w:szCs w:val="24"/>
+              <w:lang w:val="en-US"/>
+            </w:rPr>
+            <w:fldChar w:fldCharType="begin"/>
+          </w:r>
+          <w:r>
+            <w:rPr>
+              <w:noProof/>
+              <w:color w:val="000000"/>
+              <w:szCs w:val="24"/>
+              <w:lang w:val="en-US"/>
+            </w:rPr>
+            <w:instrText>ADDIN CitaviPlaceholder{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}</w:instrText>
+          </w:r>
+          <w:r>
+            <w:rPr>
+              <w:noProof/>
+              <w:color w:val="000000"/>
+              <w:szCs w:val="24"/>
+              <w:lang w:val="en-US"/>
+            </w:rPr>
+            <w:fldChar w:fldCharType="separate"/>
+          </w:r>
+          <w:r>
+            <w:rPr>
+              <w:noProof/>
+              <w:color w:val="000000"/>
+              <w:szCs w:val="24"/>
+              <w:lang w:val="en-US"/>
+            </w:rPr>
+            <w:t>(2020, S. 25)</w:t>
+          </w:r>
+          <w:r>
+            <w:rPr>
+              <w:noProof/>
+              <w:color w:val="000000"/>
+              <w:szCs w:val="24"/>
+              <w:lang w:val="en-US"/>
+            </w:rPr>
+            <w:fldChar w:fldCharType="end"/>
+          </w:r>
+        </w:sdtContent>
+      </w:sdt>
+      <w:r>
+        <w:rPr>
+          <w:color w:val="000000"/>
+          <w:szCs w:val="24"/>
+          <w:lang w:val="en-US"/>
+        </w:rPr>
+        <w:t xml:space="preserve"> points out,</w:t>
+      </w:r>
+      <w:r>
+        <w:rPr>
+          <w:color w:val="000000"/>
+          <w:szCs w:val="24"/>
+          <w:lang w:val="en-US"/>
+        </w:rPr>
+        <w:t xml:space="preserve"> is that</w:t>
+      </w:r>
+      <w:r>
+        <w:rPr>
+          <w:color w:val="000000"/>
+          <w:szCs w:val="24"/>
+          <w:lang w:val="en-US"/>
+        </w:rPr>
+        <w:t xml:space="preserve"> nowadays there are various departments involved </w:t>
+      </w:r>
+      <w:r>
+        <w:rPr>
+          <w:color w:val="000000"/>
+          <w:szCs w:val="24"/>
+          <w:lang w:val="en-US"/>
+        </w:rPr>
+        <w:t xml:space="preserve">in </w:t>
+      </w:r>
+      <w:r>
+        <w:rPr>
+          <w:color w:val="000000"/>
+          <w:szCs w:val="24"/>
+          <w:lang w:val="en-US"/>
+        </w:rPr>
+        <w:t xml:space="preserve">developing applications. A showcase for this is the development of </w:t>
+      </w:r>
+      <w:r>
+        <w:rPr>
+          <w:color w:val="000000"/>
+          <w:szCs w:val="24"/>
+          <w:lang w:val="en-US"/>
+        </w:rPr>
+        <w:t xml:space="preserve">a </w:t>
+      </w:r>
+      <w:r>
+        <w:rPr>
+          <w:color w:val="000000"/>
+          <w:szCs w:val="24"/>
+          <w:lang w:val="en-US"/>
+        </w:rPr>
+        <w:t xml:space="preserve">business intelligence app. </w:t>
+      </w:r>
+      <w:r>
+        <w:rPr>
+          <w:color w:val="000000"/>
+          <w:szCs w:val="24"/>
+          <w:lang w:val="en-US"/>
+        </w:rPr>
+        <w:t xml:space="preserve">In such a development process are involved the data analysts, which develop the different plots and their layout, the data scientists, which develop the models to produce the later on visualized data and the development engineers, which provide the fundamentals of the app. This list in incomplete, however, it showcases, that a lot of people work on different features within the same project. </w:t>
+      </w:r>
+      <w:proofErr w:type="gramStart"/>
+      <w:r>
+        <w:rPr>
+          <w:color w:val="000000"/>
+          <w:szCs w:val="24"/>
+          <w:lang w:val="en-US"/>
+        </w:rPr>
+        <w:t>In order to</w:t>
+      </w:r>
+      <w:proofErr w:type="gramEnd"/>
+      <w:r>
+        <w:rPr>
+          <w:color w:val="000000"/>
+          <w:szCs w:val="24"/>
+          <w:lang w:val="en-US"/>
+        </w:rPr>
+        <w:t xml:space="preserve"> track their steps and, most importantly, merge their code, </w:t>
+      </w:r>
+      <w:r>
+        <w:rPr>
+          <w:i/>
+          <w:color w:val="000000"/>
+          <w:szCs w:val="24"/>
+          <w:lang w:val="en-US"/>
+        </w:rPr>
+        <w:t>Git</w:t>
+      </w:r>
+      <w:r>
+        <w:rPr>
+          <w:color w:val="000000"/>
+          <w:szCs w:val="24"/>
+          <w:lang w:val="en-US"/>
+        </w:rPr>
+        <w:t xml:space="preserve"> can be used. It provides the possibility to easily join different code parts and raises the user’s </w:t>
+      </w:r>
+      <w:r>
+        <w:rPr>
+          <w:color w:val="000000"/>
+          <w:szCs w:val="24"/>
+          <w:lang w:val="en-US"/>
+        </w:rPr>
+        <w:t>attention when</w:t>
+      </w:r>
+      <w:r>
+        <w:rPr>
+          <w:color w:val="000000"/>
+          <w:szCs w:val="24"/>
+          <w:lang w:val="en-US"/>
+        </w:rPr>
+        <w:t xml:space="preserve"> there is a conflict.</w:t>
+      </w:r>
+    </w:p>
+    <w:p>
+      <w:pPr>
+        <w:rPr>
+          <w:lang w:val="en-US"/>
+        </w:rPr>
+      </w:pPr>
+      <w:r>
+        <w:rPr>
+          <w:color w:val="000000"/>
+          <w:szCs w:val="24"/>
+          <w:lang w:val="en-US"/>
+        </w:rPr>
+        <w:t xml:space="preserve">Overall, everyone how is working on a project has a copy (repository) from the main project on their </w:t>
+      </w:r>
+      <w:r>
+        <w:rPr>
+          <w:color w:val="000000"/>
+          <w:szCs w:val="24"/>
+          <w:lang w:val="en-US"/>
+        </w:rPr>
+        <w:t>local</w:t>
+      </w:r>
+      <w:r>
+        <w:rPr>
+          <w:color w:val="000000"/>
+          <w:szCs w:val="24"/>
+          <w:lang w:val="en-US"/>
+        </w:rPr>
+        <w:t xml:space="preserve"> machine. </w:t>
+      </w:r>
+      <w:proofErr w:type="spellStart"/>
+      <w:r>
+        <w:rPr>
+          <w:color w:val="000000"/>
+          <w:szCs w:val="24"/>
+          <w:lang w:val="en-US"/>
+        </w:rPr>
+        <w:t>He/She</w:t>
+      </w:r>
+      <w:proofErr w:type="spellEnd"/>
+      <w:r>
+        <w:rPr>
+          <w:color w:val="000000"/>
+          <w:szCs w:val="24"/>
+          <w:lang w:val="en-US"/>
+        </w:rPr>
+        <w:t xml:space="preserve"> develops their features using the given source code and track her/his changes over time. </w:t>
+      </w:r>
+      <w:r>
+        <w:rPr>
+          <w:i/>
+          <w:color w:val="000000"/>
+          <w:szCs w:val="24"/>
+          <w:lang w:val="en-US"/>
+        </w:rPr>
+        <w:t>GitHub</w:t>
+      </w:r>
+      <w:r>
+        <w:rPr>
+          <w:color w:val="000000"/>
+          <w:szCs w:val="24"/>
+          <w:lang w:val="en-US"/>
+        </w:rPr>
+        <w:t xml:space="preserve"> provides a free remote service, where all the code and their different branches can be stored. This remote repository enables the members of the team to work collaboratively more efficiently.</w:t>
+      </w:r>
     </w:p>
     <w:p>
       <w:pPr>
@@ -2988,14 +3745,47 @@
           <w:lang w:val="en-US"/>
         </w:rPr>
       </w:pPr>
-      <w:bookmarkStart w:id="4" w:name="_Toc57540675"/>
+      <w:bookmarkStart w:id="4" w:name="_Toc57540674"/>
+      <w:r>
+        <w:rPr>
+          <w:lang w:val="en-US"/>
+        </w:rPr>
+        <w:t>D</w:t>
+      </w:r>
+      <w:r>
+        <w:rPr>
+          <w:lang w:val="en-US"/>
+        </w:rPr>
+        <w:t>ocker</w:t>
+      </w:r>
+      <w:bookmarkEnd w:id="4"/>
+      <w:r>
+        <w:rPr>
+          <w:lang w:val="en-US"/>
+        </w:rPr>
+        <w:t xml:space="preserve"> </w:t>
+      </w:r>
+      <w:bookmarkStart w:id="5" w:name="_Toc57540675"/>
+      <w:r>
+        <w:rPr>
+          <w:lang w:val="en-US"/>
+        </w:rPr>
+        <w:t xml:space="preserve">&amp; </w:t>
+      </w:r>
       <w:r>
         <w:rPr>
           <w:lang w:val="en-US"/>
         </w:rPr>
         <w:t>Visual Studio Code</w:t>
       </w:r>
-      <w:bookmarkEnd w:id="4"/>
+      <w:bookmarkEnd w:id="5"/>
+    </w:p>
+    <w:p>
+      <w:pPr>
+        <w:rPr>
+          <w:lang w:val="en-US"/>
+        </w:rPr>
+      </w:pPr>
     </w:p>
     <w:p>
       <w:pPr>
@@ -3004,14 +3794,15 @@
           <w:lang w:val="en-US"/>
         </w:rPr>
       </w:pPr>
-      <w:bookmarkStart w:id="5" w:name="_Toc57540676"/>
-      <w:r>
-        <w:rPr>
-          <w:lang w:val="en-US"/>
-        </w:rPr>
+      <w:bookmarkStart w:id="6" w:name="_Toc57540676"/>
+      <w:r>
+        <w:rPr>
+          <w:lang w:val="en-US"/>
+        </w:rPr>
+        <w:lastRenderedPageBreak/>
         <w:t>Python</w:t>
       </w:r>
-      <w:bookmarkEnd w:id="5"/>
+      <w:bookmarkEnd w:id="6"/>
     </w:p>
     <w:p>
       <w:pPr>
@@ -3020,14 +3811,14 @@
           <w:lang w:val="en-US"/>
         </w:rPr>
       </w:pPr>
-      <w:bookmarkStart w:id="6" w:name="_Toc57540677"/>
+      <w:bookmarkStart w:id="7" w:name="_Toc57540677"/>
       <w:r>
         <w:rPr>
           <w:lang w:val="en-US"/>
         </w:rPr>
         <w:t>SQLite</w:t>
       </w:r>
-      <w:bookmarkEnd w:id="6"/>
+      <w:bookmarkEnd w:id="7"/>
     </w:p>
     <w:p>
       <w:pPr>
@@ -3036,29 +3827,13 @@
           <w:lang w:val="en-US"/>
         </w:rPr>
       </w:pPr>
-      <w:bookmarkStart w:id="7" w:name="_Toc57540678"/>
+      <w:bookmarkStart w:id="8" w:name="_Toc57540678"/>
       <w:r>
         <w:rPr>
           <w:b/>
           <w:lang w:val="en-US"/>
         </w:rPr>
         <w:t>Collaboration</w:t>
-      </w:r>
-      <w:bookmarkEnd w:id="7"/>
-    </w:p>
-    <w:p>
-      <w:pPr>
-        <w:pStyle w:val="berschrift3"/>
-        <w:rPr>
-          <w:lang w:val="en-US"/>
-        </w:rPr>
-      </w:pPr>
-      <w:bookmarkStart w:id="8" w:name="_Toc57540679"/>
-      <w:r>
-        <w:rPr>
-          <w:lang w:val="en-US"/>
-        </w:rPr>
-        <w:t>Asana</w:t>
       </w:r>
       <w:bookmarkEnd w:id="8"/>
     </w:p>
@@ -3069,6 +3844,22 @@
           <w:lang w:val="en-US"/>
         </w:rPr>
       </w:pPr>
+      <w:bookmarkStart w:id="9" w:name="_Toc57540679"/>
+      <w:r>
+        <w:rPr>
+          <w:lang w:val="en-US"/>
+        </w:rPr>
+        <w:t>Asana</w:t>
+      </w:r>
+      <w:bookmarkEnd w:id="9"/>
+    </w:p>
+    <w:p>
+      <w:pPr>
+        <w:pStyle w:val="berschrift3"/>
+        <w:rPr>
+          <w:lang w:val="en-US"/>
+        </w:rPr>
+      </w:pPr>
       <w:r>
         <w:rPr>
           <w:lang w:val="en-US"/>
@@ -3084,7 +3875,7 @@
           <w:lang w:val="en-US"/>
         </w:rPr>
       </w:pPr>
-      <w:bookmarkStart w:id="9" w:name="_Toc57540681"/>
+      <w:bookmarkStart w:id="10" w:name="_Toc57540681"/>
       <w:r>
         <w:rPr>
           <w:b/>
@@ -3092,7 +3883,7 @@
         </w:rPr>
         <w:t>Workflow</w:t>
       </w:r>
-      <w:bookmarkEnd w:id="9"/>
+      <w:bookmarkEnd w:id="10"/>
     </w:p>
     <w:p>
       <w:pPr>
@@ -3100,21 +3891,12 @@
           <w:lang w:val="en-US"/>
         </w:rPr>
       </w:pPr>
-    </w:p>
-    <w:p>
-      <w:pPr>
-        <w:pStyle w:val="CitaviBibliographyEntry"/>
-        <w:rPr>
-          <w:lang w:val="en-US"/>
-        </w:rPr>
-      </w:pPr>
-    </w:p>
-    <w:p>
-      <w:pPr>
-        <w:rPr>
-          <w:lang w:val="en-US"/>
-        </w:rPr>
-      </w:pPr>
+      <w:r>
+        <w:rPr>
+          <w:lang w:val="en-US"/>
+        </w:rPr>
+        <w:br w:type="page"/>
+      </w:r>
     </w:p>
     <w:sdt>
       <w:sdtPr>
@@ -3170,33 +3952,59 @@
               <w:lang w:val="en-US"/>
             </w:rPr>
           </w:pPr>
-          <w:bookmarkStart w:id="10" w:name="_CTVL001a224ad7281f444ce8d873d80100ccdcd"/>
+          <w:bookmarkStart w:id="11" w:name="_CTVL0011537a6c7a2a74e97904f5f8a199c2c85"/>
+          <w:r>
+            <w:rPr>
+              <w:lang w:val="en-US"/>
+            </w:rPr>
+            <w:t xml:space="preserve">Chiu, Joyce (2019): Why Your Company Needs Python for Business Analytics. </w:t>
+          </w:r>
+          <w:r>
+            <w:rPr>
+              <w:lang w:val="en-US"/>
+            </w:rPr>
+            <w:t xml:space="preserve">Online </w:t>
+          </w:r>
           <w:proofErr w:type="spellStart"/>
           <w:r>
             <w:rPr>
               <w:lang w:val="en-US"/>
             </w:rPr>
-            <w:t>Dancho</w:t>
+            <w:t>verfügbar</w:t>
           </w:r>
           <w:proofErr w:type="spellEnd"/>
           <w:r>
             <w:rPr>
               <w:lang w:val="en-US"/>
             </w:rPr>
-            <w:t xml:space="preserve">, Matt (2019): Part 3 - Docker for Data Scientists. (A Top Skill for 2020). Hg. v. business-science.io. Online </w:t>
+            <w:t xml:space="preserve"> </w:t>
           </w:r>
           <w:proofErr w:type="spellStart"/>
           <w:r>
             <w:rPr>
               <w:lang w:val="en-US"/>
             </w:rPr>
-            <w:t>verfügbar</w:t>
+            <w:t>unter</w:t>
           </w:r>
           <w:proofErr w:type="spellEnd"/>
           <w:r>
             <w:rPr>
               <w:lang w:val="en-US"/>
             </w:rPr>
+            <w:t xml:space="preserve"> https://www.datacamp.com/community/blog/why-your-company-needs-python-for-business-analytics, </w:t>
+          </w:r>
+          <w:proofErr w:type="spellStart"/>
+          <w:r>
+            <w:rPr>
+              <w:lang w:val="en-US"/>
+            </w:rPr>
+            <w:t>zuletzt</w:t>
+          </w:r>
+          <w:proofErr w:type="spellEnd"/>
+          <w:r>
+            <w:rPr>
+              <w:lang w:val="en-US"/>
+            </w:rPr>
             <w:t xml:space="preserve"> </w:t>
           </w:r>
           <w:proofErr w:type="spellStart"/>
@@ -3204,14 +4012,14 @@
             <w:rPr>
               <w:lang w:val="en-US"/>
             </w:rPr>
-            <w:t>unter</w:t>
+            <w:t>aktualisiert</w:t>
           </w:r>
           <w:proofErr w:type="spellEnd"/>
           <w:r>
             <w:rPr>
               <w:lang w:val="en-US"/>
             </w:rPr>
-            <w:t xml:space="preserve"> https://www.business-science.io/business/2019/11/22/docker-for-data-science.html, </w:t>
+            <w:t xml:space="preserve"> am 03.12.2019, </w:t>
           </w:r>
           <w:proofErr w:type="spellStart"/>
           <w:r>
@@ -3232,42 +4040,14 @@
             <w:rPr>
               <w:lang w:val="en-US"/>
             </w:rPr>
-            <w:t>aktualisiert</w:t>
+            <w:t>geprüft</w:t>
           </w:r>
           <w:proofErr w:type="spellEnd"/>
           <w:r>
             <w:rPr>
               <w:lang w:val="en-US"/>
             </w:rPr>
-            <w:t xml:space="preserve"> am 22.11.2019, </w:t>
-          </w:r>
-          <w:proofErr w:type="spellStart"/>
-          <w:r>
-            <w:rPr>
-              <w:lang w:val="en-US"/>
-            </w:rPr>
-            <w:t>zuletzt</w:t>
-          </w:r>
-          <w:proofErr w:type="spellEnd"/>
-          <w:r>
-            <w:rPr>
-              <w:lang w:val="en-US"/>
-            </w:rPr>
-            <w:t xml:space="preserve"> </w:t>
-          </w:r>
-          <w:proofErr w:type="spellStart"/>
-          <w:r>
-            <w:rPr>
-              <w:lang w:val="en-US"/>
-            </w:rPr>
-            <w:t>geprüft</w:t>
-          </w:r>
-          <w:proofErr w:type="spellEnd"/>
-          <w:r>
-            <w:rPr>
-              <w:lang w:val="en-US"/>
-            </w:rPr>
-            <w:t xml:space="preserve"> am 29.11.2020.</w:t>
+            <w:t xml:space="preserve"> am 03.12.2020.</w:t>
           </w:r>
         </w:p>
         <w:p>
@@ -3277,23 +4057,36 @@
               <w:lang w:val="en-US"/>
             </w:rPr>
           </w:pPr>
-          <w:bookmarkStart w:id="11" w:name="_CTVL001d2d6f7949e17442a8bca9402c8546586"/>
-          <w:bookmarkEnd w:id="10"/>
+          <w:bookmarkStart w:id="12" w:name="_CTVL001a224ad7281f444ce8d873d80100ccdcd"/>
+          <w:bookmarkEnd w:id="11"/>
           <w:proofErr w:type="spellStart"/>
           <w:r>
             <w:rPr>
               <w:lang w:val="en-US"/>
             </w:rPr>
-            <w:t>Grudin</w:t>
+            <w:t>Dancho</w:t>
           </w:r>
           <w:proofErr w:type="spellEnd"/>
           <w:r>
             <w:rPr>
               <w:lang w:val="en-US"/>
             </w:rPr>
-            <w:t>, Jonathan (2010): AI and HCI: Two Fields Divided by a Common Focus. In:</w:t>
-          </w:r>
-          <w:bookmarkEnd w:id="11"/>
+            <w:t xml:space="preserve">, Matt (2019): Part 3 - Docker for Data Scientists. </w:t>
+          </w:r>
+          <w:r>
+            <w:rPr>
+              <w:lang w:val="en-US"/>
+            </w:rPr>
+            <w:t xml:space="preserve">(A Top Skill for 2020). Hg. v. business-science.io. Online </w:t>
+          </w:r>
+          <w:proofErr w:type="spellStart"/>
+          <w:r>
+            <w:rPr>
+              <w:lang w:val="en-US"/>
+            </w:rPr>
+            <w:t>verfügbar</w:t>
+          </w:r>
+          <w:proofErr w:type="spellEnd"/>
           <w:r>
             <w:rPr>
               <w:lang w:val="en-US"/>
@@ -3303,24 +4096,72 @@
           <w:proofErr w:type="spellStart"/>
           <w:r>
             <w:rPr>
-              <w:i/>
-              <w:lang w:val="en-US"/>
-            </w:rPr>
-            <w:t>AIMag</w:t>
+              <w:lang w:val="en-US"/>
+            </w:rPr>
+            <w:t>unter</w:t>
           </w:r>
           <w:proofErr w:type="spellEnd"/>
           <w:r>
             <w:rPr>
-              <w:i/>
+              <w:lang w:val="en-US"/>
+            </w:rPr>
+            <w:t xml:space="preserve"> https://www.business-science.io/business/2019/11/22/docker-for-data-science.html, </w:t>
+          </w:r>
+          <w:proofErr w:type="spellStart"/>
+          <w:r>
+            <w:rPr>
+              <w:lang w:val="en-US"/>
+            </w:rPr>
+            <w:t>zuletzt</w:t>
+          </w:r>
+          <w:proofErr w:type="spellEnd"/>
+          <w:r>
+            <w:rPr>
               <w:lang w:val="en-US"/>
             </w:rPr>
             <w:t xml:space="preserve"> </w:t>
           </w:r>
-          <w:r>
-            <w:rPr>
-              <w:lang w:val="en-US"/>
-            </w:rPr>
-            <w:t>30 (4), S. 48. DOI: 10.1609/aimag.v30i4.2271.</w:t>
+          <w:proofErr w:type="spellStart"/>
+          <w:r>
+            <w:rPr>
+              <w:lang w:val="en-US"/>
+            </w:rPr>
+            <w:t>aktualisiert</w:t>
+          </w:r>
+          <w:proofErr w:type="spellEnd"/>
+          <w:r>
+            <w:rPr>
+              <w:lang w:val="en-US"/>
+            </w:rPr>
+            <w:t xml:space="preserve"> am 22.11.2019, </w:t>
+          </w:r>
+          <w:proofErr w:type="spellStart"/>
+          <w:r>
+            <w:rPr>
+              <w:lang w:val="en-US"/>
+            </w:rPr>
+            <w:t>zuletzt</w:t>
+          </w:r>
+          <w:proofErr w:type="spellEnd"/>
+          <w:r>
+            <w:rPr>
+              <w:lang w:val="en-US"/>
+            </w:rPr>
+            <w:t xml:space="preserve"> </w:t>
+          </w:r>
+          <w:proofErr w:type="spellStart"/>
+          <w:r>
+            <w:rPr>
+              <w:lang w:val="en-US"/>
+            </w:rPr>
+            <w:t>geprüft</w:t>
+          </w:r>
+          <w:proofErr w:type="spellEnd"/>
+          <w:r>
+            <w:rPr>
+              <w:lang w:val="en-US"/>
+            </w:rPr>
+            <w:t xml:space="preserve"> am 29.11.2020.</w:t>
           </w:r>
         </w:p>
         <w:p>
@@ -3330,68 +4171,64 @@
               <w:lang w:val="en-US"/>
             </w:rPr>
           </w:pPr>
-          <w:bookmarkStart w:id="12" w:name="_CTVL001440cca1c5e1741bc9c64fc5bc976b67d"/>
-          <w:r>
-            <w:rPr>
-              <w:lang w:val="en-US"/>
-            </w:rPr>
-            <w:t xml:space="preserve">IBM (2019): The Benefits of Containerization and What It Means for You, 06.02.2019. Online </w:t>
-          </w:r>
+          <w:bookmarkStart w:id="13" w:name="_CTVL001d2d6f7949e17442a8bca9402c8546586"/>
+          <w:bookmarkEnd w:id="12"/>
           <w:proofErr w:type="spellStart"/>
           <w:r>
             <w:rPr>
               <w:lang w:val="en-US"/>
             </w:rPr>
-            <w:t>verfügbar</w:t>
+            <w:t>Grudin</w:t>
           </w:r>
           <w:proofErr w:type="spellEnd"/>
           <w:r>
             <w:rPr>
               <w:lang w:val="en-US"/>
             </w:rPr>
+            <w:t>, Jonathan (2010): AI and HCI: Two Fields Divided by a Common Focus. In:</w:t>
+          </w:r>
+          <w:bookmarkEnd w:id="13"/>
+          <w:r>
+            <w:rPr>
+              <w:lang w:val="en-US"/>
+            </w:rPr>
             <w:t xml:space="preserve"> </w:t>
           </w:r>
           <w:proofErr w:type="spellStart"/>
           <w:r>
             <w:rPr>
-              <w:lang w:val="en-US"/>
-            </w:rPr>
-            <w:t>unter</w:t>
+              <w:i/>
+              <w:lang w:val="en-US"/>
+            </w:rPr>
+            <w:t>AIMag</w:t>
           </w:r>
           <w:proofErr w:type="spellEnd"/>
           <w:r>
             <w:rPr>
-              <w:lang w:val="en-US"/>
-            </w:rPr>
-            <w:t xml:space="preserve"> https://www.ibm.com/cloud/blog/the-benefits-of-containerization-and-what-it-means-for-you, </w:t>
-          </w:r>
-          <w:proofErr w:type="spellStart"/>
-          <w:r>
-            <w:rPr>
-              <w:lang w:val="en-US"/>
-            </w:rPr>
-            <w:t>zuletzt</w:t>
-          </w:r>
-          <w:proofErr w:type="spellEnd"/>
-          <w:r>
-            <w:rPr>
+              <w:i/>
               <w:lang w:val="en-US"/>
             </w:rPr>
             <w:t xml:space="preserve"> </w:t>
           </w:r>
-          <w:proofErr w:type="spellStart"/>
-          <w:r>
-            <w:rPr>
-              <w:lang w:val="en-US"/>
-            </w:rPr>
-            <w:t>geprüft</w:t>
-          </w:r>
-          <w:proofErr w:type="spellEnd"/>
-          <w:r>
-            <w:rPr>
-              <w:lang w:val="en-US"/>
-            </w:rPr>
-            <w:t xml:space="preserve"> am 29.11.2020.</w:t>
+          <w:r>
+            <w:rPr>
+              <w:lang w:val="en-US"/>
+            </w:rPr>
+            <w:t>30 (4), S. 48. DOI: 10.1609/</w:t>
+          </w:r>
+          <w:proofErr w:type="gramStart"/>
+          <w:r>
+            <w:rPr>
+              <w:lang w:val="en-US"/>
+            </w:rPr>
+            <w:t>aimag.v</w:t>
+          </w:r>
+          <w:proofErr w:type="gramEnd"/>
+          <w:r>
+            <w:rPr>
+              <w:lang w:val="en-US"/>
+            </w:rPr>
+            <w:t>30i4.2271.</w:t>
           </w:r>
         </w:p>
         <w:p>
@@ -3401,8 +4238,85 @@
               <w:lang w:val="en-US"/>
             </w:rPr>
           </w:pPr>
-          <w:bookmarkStart w:id="13" w:name="_CTVL00150ff4c0ab30641bc889a1339be8a7730"/>
-          <w:bookmarkEnd w:id="12"/>
+          <w:bookmarkStart w:id="14" w:name="_CTVL001440cca1c5e1741bc9c64fc5bc976b67d"/>
+          <w:r>
+            <w:rPr>
+              <w:lang w:val="en-US"/>
+            </w:rPr>
+            <w:t xml:space="preserve">IBM (2019): The Benefits of Containerization and What It Means for You, 06.02.2019. </w:t>
+          </w:r>
+          <w:r>
+            <w:rPr>
+              <w:lang w:val="en-US"/>
+            </w:rPr>
+            <w:t xml:space="preserve">Online </w:t>
+          </w:r>
+          <w:proofErr w:type="spellStart"/>
+          <w:r>
+            <w:rPr>
+              <w:lang w:val="en-US"/>
+            </w:rPr>
+            <w:t>verfügbar</w:t>
+          </w:r>
+          <w:proofErr w:type="spellEnd"/>
+          <w:r>
+            <w:rPr>
+              <w:lang w:val="en-US"/>
+            </w:rPr>
+            <w:t xml:space="preserve"> </w:t>
+          </w:r>
+          <w:proofErr w:type="spellStart"/>
+          <w:r>
+            <w:rPr>
+              <w:lang w:val="en-US"/>
+            </w:rPr>
+            <w:t>unter</w:t>
+          </w:r>
+          <w:proofErr w:type="spellEnd"/>
+          <w:r>
+            <w:rPr>
+              <w:lang w:val="en-US"/>
+            </w:rPr>
+            <w:t xml:space="preserve"> https://www.ibm.com/cloud/blog/the-benefits-of-containerization-and-what-it-means-for-you, </w:t>
+          </w:r>
+          <w:proofErr w:type="spellStart"/>
+          <w:r>
+            <w:rPr>
+              <w:lang w:val="en-US"/>
+            </w:rPr>
+            <w:t>zuletzt</w:t>
+          </w:r>
+          <w:proofErr w:type="spellEnd"/>
+          <w:r>
+            <w:rPr>
+              <w:lang w:val="en-US"/>
+            </w:rPr>
+            <w:t xml:space="preserve"> </w:t>
+          </w:r>
+          <w:proofErr w:type="spellStart"/>
+          <w:r>
+            <w:rPr>
+              <w:lang w:val="en-US"/>
+            </w:rPr>
+            <w:t>geprüft</w:t>
+          </w:r>
+          <w:proofErr w:type="spellEnd"/>
+          <w:r>
+            <w:rPr>
+              <w:lang w:val="en-US"/>
+            </w:rPr>
+            <w:t xml:space="preserve"> am 29.11.2020.</w:t>
+          </w:r>
+        </w:p>
+        <w:p>
+          <w:pPr>
+            <w:pStyle w:val="CitaviBibliographyEntry"/>
+            <w:rPr>
+              <w:lang w:val="en-US"/>
+            </w:rPr>
+          </w:pPr>
+          <w:bookmarkStart w:id="15" w:name="_CTVL00150ff4c0ab30641bc889a1339be8a7730"/>
+          <w:bookmarkEnd w:id="14"/>
           <w:r>
             <w:rPr>
               <w:lang w:val="en-US"/>
@@ -3451,7 +4365,7 @@
             </w:rPr>
             <w:t xml:space="preserve"> https://arxiv.org/pdf/2001.06684</w:t>
           </w:r>
-          <w:bookmarkEnd w:id="13"/>
+          <w:bookmarkEnd w:id="15"/>
           <w:r>
             <w:rPr>
               <w:lang w:val="en-US"/>
@@ -3482,6 +4396,57 @@
     </w:sectPr>
   </w:body>
 </w:document>
+</file>
+
+<file path=word/comments.xml><?xml version="1.0" encoding="utf-8"?>
+<w:comments xmlns:wpc="http://schemas.microsoft.com/office/word/2010/wordprocessingCanvas" xmlns:cx="http://schemas.microsoft.com/office/drawing/2014/chartex" xmlns:cx1="http://schemas.microsoft.com/office/drawing/2015/9/8/chartex" xmlns:cx2="http://schemas.microsoft.com/office/drawing/2015/10/21/chartex" xmlns:cx3="http://schemas.microsoft.com/office/drawing/2016/5/9/chartex" xmlns:cx4="http://schemas.microsoft.com/office/drawing/2016/5/10/chartex" xmlns:cx5="http://schemas.microsoft.com/office/drawing/2016/5/11/chartex" xmlns:cx6="http://schemas.microsoft.com/office/drawing/2016/5/12/chartex" xmlns:cx7="http://schemas.microsoft.com/office/drawing/2016/5/13/chartex" xmlns:cx8="http://schemas.microsoft.com/office/drawing/2016/5/14/chartex" xmlns:mc="http://schemas.openxmlformats.org/markup-compatibility/2006" xmlns:aink="http://schemas.microsoft.com/office/drawing/2016/ink" xmlns:am3d="http://schemas.microsoft.com/office/drawing/2017/model3d" xmlns:o="urn:schemas-microsoft-com:office:office" xmlns:r="http://schemas.openxmlformats.org/officeDocument/2006/relationships" xmlns:m="http://schemas.openxmlformats.org/officeDocument/2006/math" xmlns:v="urn:schemas-microsoft-com:vml" xmlns:wp14="http://schemas.microsoft.com/office/word/2010/wordprocessingDrawing" xmlns:wp="http://schemas.openxmlformats.org/drawingml/2006/wordprocessingDrawing" xmlns:w10="urn:schemas-microsoft-com:office:word" xmlns:w="http://schemas.openxmlformats.org/wordprocessingml/2006/main" xmlns:w14="http://schemas.microsoft.com/office/word/2010/wordml" xmlns:w15="http://schemas.microsoft.com/office/word/2012/wordml" xmlns:w16cex="http://schemas.microsoft.com/office/word/2018/wordml/cex" xmlns:w16cid="http://schemas.microsoft.com/office/word/2016/wordml/cid" xmlns:w16="http://schemas.microsoft.com/office/word/2018/wordml" xmlns:w16se="http://schemas.microsoft.com/office/word/2015/wordml/symex" xmlns:wpg="http://schemas.microsoft.com/office/word/2010/wordprocessingGroup" xmlns:wpi="http://schemas.microsoft.com/office/word/2010/wordprocessingInk" xmlns:wne="http://schemas.microsoft.com/office/word/2006/wordml" xmlns:wps="http://schemas.microsoft.com/office/word/2010/wordprocessingShape" mc:Ignorable="w14 w15 w16se w16cid w16 w16cex wp14">
+  <w:comment w:id="3" w:author="Suhre, Yannik" w:date="2020-12-03T16:26:00Z" w:initials="SY">
+    <w:p>
+      <w:pPr>
+        <w:pStyle w:val="Kommentartext"/>
+        <w:rPr>
+          <w:lang w:val="en-US"/>
+        </w:rPr>
+      </w:pPr>
+      <w:r>
+        <w:rPr>
+          <w:rStyle w:val="Kommentarzeichen"/>
+        </w:rPr>
+        <w:annotationRef/>
+      </w:r>
+      <w:r>
+        <w:rPr>
+          <w:lang w:val="en-US"/>
+        </w:rPr>
+        <w:t>Idk if this is</w:t>
+      </w:r>
+      <w:r>
+        <w:rPr>
+          <w:lang w:val="en-US"/>
+        </w:rPr>
+        <w:t xml:space="preserve"> the right word here.</w:t>
+      </w:r>
+    </w:p>
+  </w:comment>
+</w:comments>
+</file>
+
+<file path=word/commentsExtended.xml><?xml version="1.0" encoding="utf-8"?>
+<w15:commentsEx xmlns:wpc="http://schemas.microsoft.com/office/word/2010/wordprocessingCanvas" xmlns:cx="http://schemas.microsoft.com/office/drawing/2014/chartex" xmlns:cx1="http://schemas.microsoft.com/office/drawing/2015/9/8/chartex" xmlns:cx2="http://schemas.microsoft.com/office/drawing/2015/10/21/chartex" xmlns:cx3="http://schemas.microsoft.com/office/drawing/2016/5/9/chartex" xmlns:cx4="http://schemas.microsoft.com/office/drawing/2016/5/10/chartex" xmlns:cx5="http://schemas.microsoft.com/office/drawing/2016/5/11/chartex" xmlns:cx6="http://schemas.microsoft.com/office/drawing/2016/5/12/chartex" xmlns:cx7="http://schemas.microsoft.com/office/drawing/2016/5/13/chartex" xmlns:cx8="http://schemas.microsoft.com/office/drawing/2016/5/14/chartex" xmlns:mc="http://schemas.openxmlformats.org/markup-compatibility/2006" xmlns:aink="http://schemas.microsoft.com/office/drawing/2016/ink" xmlns:am3d="http://schemas.microsoft.com/office/drawing/2017/model3d" xmlns:o="urn:schemas-microsoft-com:office:office" xmlns:r="http://schemas.openxmlformats.org/officeDocument/2006/relationships" xmlns:m="http://schemas.openxmlformats.org/officeDocument/2006/math" xmlns:v="urn:schemas-microsoft-com:vml" xmlns:wp14="http://schemas.microsoft.com/office/word/2010/wordprocessingDrawing" xmlns:wp="http://schemas.openxmlformats.org/drawingml/2006/wordprocessingDrawing" xmlns:w10="urn:schemas-microsoft-com:office:word" xmlns:w="http://schemas.openxmlformats.org/wordprocessingml/2006/main" xmlns:w14="http://schemas.microsoft.com/office/word/2010/wordml" xmlns:w15="http://schemas.microsoft.com/office/word/2012/wordml" xmlns:w16cex="http://schemas.microsoft.com/office/word/2018/wordml/cex" xmlns:w16cid="http://schemas.microsoft.com/office/word/2016/wordml/cid" xmlns:w16="http://schemas.microsoft.com/office/word/2018/wordml" xmlns:w16se="http://schemas.microsoft.com/office/word/2015/wordml/symex" xmlns:wpg="http://schemas.microsoft.com/office/word/2010/wordprocessingGroup" xmlns:wpi="http://schemas.microsoft.com/office/word/2010/wordprocessingInk" xmlns:wne="http://schemas.microsoft.com/office/word/2006/wordml" xmlns:wps="http://schemas.microsoft.com/office/word/2010/wordprocessingShape" mc:Ignorable="w14 w15 w16se w16cid w16 w16cex wp14">
+  <w15:commentEx w15:paraId="68E31520" w15:done="0"/>
+</w15:commentsEx>
+</file>
+
+<file path=word/commentsExtensible.xml><?xml version="1.0" encoding="utf-8"?>
+<w16cex:commentsExtensible xmlns:wpc="http://schemas.microsoft.com/office/word/2010/wordprocessingCanvas" xmlns:cx="http://schemas.microsoft.com/office/drawing/2014/chartex" xmlns:cx1="http://schemas.microsoft.com/office/drawing/2015/9/8/chartex" xmlns:cx2="http://schemas.microsoft.com/office/drawing/2015/10/21/chartex" xmlns:cx3="http://schemas.microsoft.com/office/drawing/2016/5/9/chartex" xmlns:cx4="http://schemas.microsoft.com/office/drawing/2016/5/10/chartex" xmlns:cx5="http://schemas.microsoft.com/office/drawing/2016/5/11/chartex" xmlns:cx6="http://schemas.microsoft.com/office/drawing/2016/5/12/chartex" xmlns:cx7="http://schemas.microsoft.com/office/drawing/2016/5/13/chartex" xmlns:cx8="http://schemas.microsoft.com/office/drawing/2016/5/14/chartex" xmlns:mc="http://schemas.openxmlformats.org/markup-compatibility/2006" xmlns:aink="http://schemas.microsoft.com/office/drawing/2016/ink" xmlns:am3d="http://schemas.microsoft.com/office/drawing/2017/model3d" xmlns:o="urn:schemas-microsoft-com:office:office" xmlns:r="http://schemas.openxmlformats.org/officeDocument/2006/relationships" xmlns:m="http://schemas.openxmlformats.org/officeDocument/2006/math" xmlns:v="urn:schemas-microsoft-com:vml" xmlns:wp14="http://schemas.microsoft.com/office/word/2010/wordprocessingDrawing" xmlns:wp="http://schemas.openxmlformats.org/drawingml/2006/wordprocessingDrawing" xmlns:w10="urn:schemas-microsoft-com:office:word" xmlns:w="http://schemas.openxmlformats.org/wordprocessingml/2006/main" xmlns:w14="http://schemas.microsoft.com/office/word/2010/wordml" xmlns:w15="http://schemas.microsoft.com/office/word/2012/wordml" xmlns:w16cex="http://schemas.microsoft.com/office/word/2018/wordml/cex" xmlns:w16cid="http://schemas.microsoft.com/office/word/2016/wordml/cid" xmlns:w16="http://schemas.microsoft.com/office/word/2018/wordml" xmlns:w16se="http://schemas.microsoft.com/office/word/2015/wordml/symex" xmlns:wpg="http://schemas.microsoft.com/office/word/2010/wordprocessingGroup" xmlns:wpi="http://schemas.microsoft.com/office/word/2010/wordprocessingInk" xmlns:wne="http://schemas.microsoft.com/office/word/2006/wordml" xmlns:wps="http://schemas.microsoft.com/office/word/2010/wordprocessingShape" mc:Ignorable="w14 w15 w16se w16cid w16 w16cex wp14">
+  <w16cex:commentExtensible w16cex:durableId="23739021" w16cex:dateUtc="2020-12-03T15:26:00Z"/>
+</w16cex:commentsExtensible>
+</file>
+
+<file path=word/commentsIds.xml><?xml version="1.0" encoding="utf-8"?>
+<w16cid:commentsIds xmlns:wpc="http://schemas.microsoft.com/office/word/2010/wordprocessingCanvas" xmlns:cx="http://schemas.microsoft.com/office/drawing/2014/chartex" xmlns:cx1="http://schemas.microsoft.com/office/drawing/2015/9/8/chartex" xmlns:cx2="http://schemas.microsoft.com/office/drawing/2015/10/21/chartex" xmlns:cx3="http://schemas.microsoft.com/office/drawing/2016/5/9/chartex" xmlns:cx4="http://schemas.microsoft.com/office/drawing/2016/5/10/chartex" xmlns:cx5="http://schemas.microsoft.com/office/drawing/2016/5/11/chartex" xmlns:cx6="http://schemas.microsoft.com/office/drawing/2016/5/12/chartex" xmlns:cx7="http://schemas.microsoft.com/office/drawing/2016/5/13/chartex" xmlns:cx8="http://schemas.microsoft.com/office/drawing/2016/5/14/chartex" xmlns:mc="http://schemas.openxmlformats.org/markup-compatibility/2006" xmlns:aink="http://schemas.microsoft.com/office/drawing/2016/ink" xmlns:am3d="http://schemas.microsoft.com/office/drawing/2017/model3d" xmlns:o="urn:schemas-microsoft-com:office:office" xmlns:r="http://schemas.openxmlformats.org/officeDocument/2006/relationships" xmlns:m="http://schemas.openxmlformats.org/officeDocument/2006/math" xmlns:v="urn:schemas-microsoft-com:vml" xmlns:wp14="http://schemas.microsoft.com/office/word/2010/wordprocessingDrawing" xmlns:wp="http://schemas.openxmlformats.org/drawingml/2006/wordprocessingDrawing" xmlns:w10="urn:schemas-microsoft-com:office:word" xmlns:w="http://schemas.openxmlformats.org/wordprocessingml/2006/main" xmlns:w14="http://schemas.microsoft.com/office/word/2010/wordml" xmlns:w15="http://schemas.microsoft.com/office/word/2012/wordml" xmlns:w16cex="http://schemas.microsoft.com/office/word/2018/wordml/cex" xmlns:w16cid="http://schemas.microsoft.com/office/word/2016/wordml/cid" xmlns:w16="http://schemas.microsoft.com/office/word/2018/wordml" xmlns:w16se="http://schemas.microsoft.com/office/word/2015/wordml/symex" xmlns:wpg="http://schemas.microsoft.com/office/word/2010/wordprocessingGroup" xmlns:wpi="http://schemas.microsoft.com/office/word/2010/wordprocessingInk" xmlns:wne="http://schemas.microsoft.com/office/word/2006/wordml" xmlns:wps="http://schemas.microsoft.com/office/word/2010/wordprocessingShape" mc:Ignorable="w14 w15 w16se w16cid w16 w16cex wp14">
+  <w16cid:commentId w16cid:paraId="68E31520" w16cid:durableId="23739021"/>
+</w16cid:commentsIds>
 </file>
 
 <file path=word/numbering.xml><?xml version="1.0" encoding="utf-8"?>
@@ -4148,6 +5113,14 @@
     <w:abstractNumId w:val="13"/>
   </w:num>
 </w:numbering>
+</file>
+
+<file path=word/people.xml><?xml version="1.0" encoding="utf-8"?>
+<w15:people xmlns:wpc="http://schemas.microsoft.com/office/word/2010/wordprocessingCanvas" xmlns:cx="http://schemas.microsoft.com/office/drawing/2014/chartex" xmlns:cx1="http://schemas.microsoft.com/office/drawing/2015/9/8/chartex" xmlns:cx2="http://schemas.microsoft.com/office/drawing/2015/10/21/chartex" xmlns:cx3="http://schemas.microsoft.com/office/drawing/2016/5/9/chartex" xmlns:cx4="http://schemas.microsoft.com/office/drawing/2016/5/10/chartex" xmlns:cx5="http://schemas.microsoft.com/office/drawing/2016/5/11/chartex" xmlns:cx6="http://schemas.microsoft.com/office/drawing/2016/5/12/chartex" xmlns:cx7="http://schemas.microsoft.com/office/drawing/2016/5/13/chartex" xmlns:cx8="http://schemas.microsoft.com/office/drawing/2016/5/14/chartex" xmlns:mc="http://schemas.openxmlformats.org/markup-compatibility/2006" xmlns:aink="http://schemas.microsoft.com/office/drawing/2016/ink" xmlns:am3d="http://schemas.microsoft.com/office/drawing/2017/model3d" xmlns:o="urn:schemas-microsoft-com:office:office" xmlns:r="http://schemas.openxmlformats.org/officeDocument/2006/relationships" xmlns:m="http://schemas.openxmlformats.org/officeDocument/2006/math" xmlns:v="urn:schemas-microsoft-com:vml" xmlns:wp14="http://schemas.microsoft.com/office/word/2010/wordprocessingDrawing" xmlns:wp="http://schemas.openxmlformats.org/drawingml/2006/wordprocessingDrawing" xmlns:w10="urn:schemas-microsoft-com:office:word" xmlns:w="http://schemas.openxmlformats.org/wordprocessingml/2006/main" xmlns:w14="http://schemas.microsoft.com/office/word/2010/wordml" xmlns:w15="http://schemas.microsoft.com/office/word/2012/wordml" xmlns:w16cex="http://schemas.microsoft.com/office/word/2018/wordml/cex" xmlns:w16cid="http://schemas.microsoft.com/office/word/2016/wordml/cid" xmlns:w16="http://schemas.microsoft.com/office/word/2018/wordml" xmlns:w16se="http://schemas.microsoft.com/office/word/2015/wordml/symex" xmlns:wpg="http://schemas.microsoft.com/office/word/2010/wordprocessingGroup" xmlns:wpi="http://schemas.microsoft.com/office/word/2010/wordprocessingInk" xmlns:wne="http://schemas.microsoft.com/office/word/2006/wordml" xmlns:wps="http://schemas.microsoft.com/office/word/2010/wordprocessingShape" mc:Ignorable="w14 w15 w16se w16cid w16 w16cex wp14">
+  <w15:person w15:author="Suhre, Yannik">
+    <w15:presenceInfo w15:providerId="AD" w15:userId="S::ysuhre@uni-mainz.de::ffb16ccd-2f73-4993-bd27-9899e6a3b5f7"/>
+  </w15:person>
+</w15:people>
 </file>
 
 <file path=word/styles.xml><?xml version="1.0" encoding="utf-8"?>
@@ -9077,6 +10050,66 @@
       <w:szCs w:val="24"/>
     </w:rPr>
   </w:style>
+  <w:style w:type="paragraph" w:styleId="Kommentarthema">
+    <w:name w:val="annotation subject"/>
+    <w:basedOn w:val="Kommentartext"/>
+    <w:next w:val="Kommentartext"/>
+    <w:link w:val="KommentarthemaZchn"/>
+    <w:uiPriority w:val="99"/>
+    <w:semiHidden/>
+    <w:unhideWhenUsed/>
+    <w:rsid w:val="006B2D90"/>
+    <w:rPr>
+      <w:b/>
+      <w:bCs/>
+    </w:rPr>
+  </w:style>
+  <w:style w:type="character" w:customStyle="1" w:styleId="KommentarthemaZchn">
+    <w:name w:val="Kommentarthema Zchn"/>
+    <w:basedOn w:val="KommentartextZchn"/>
+    <w:link w:val="Kommentarthema"/>
+    <w:uiPriority w:val="99"/>
+    <w:semiHidden/>
+    <w:rsid w:val="006B2D90"/>
+    <w:rPr>
+      <w:b/>
+      <w:bCs/>
+      <w:sz w:val="20"/>
+      <w:szCs w:val="20"/>
+      <w:lang w:val="de-DE"/>
+    </w:rPr>
+  </w:style>
+  <w:style w:type="paragraph" w:styleId="Sprechblasentext">
+    <w:name w:val="Balloon Text"/>
+    <w:basedOn w:val="Standard"/>
+    <w:link w:val="SprechblasentextZchn"/>
+    <w:uiPriority w:val="99"/>
+    <w:semiHidden/>
+    <w:unhideWhenUsed/>
+    <w:rsid w:val="006B2D90"/>
+    <w:pPr>
+      <w:spacing w:after="0" w:line="240" w:lineRule="auto"/>
+    </w:pPr>
+    <w:rPr>
+      <w:rFonts w:ascii="Segoe UI" w:hAnsi="Segoe UI" w:cs="Segoe UI"/>
+      <w:sz w:val="18"/>
+      <w:szCs w:val="18"/>
+    </w:rPr>
+  </w:style>
+  <w:style w:type="character" w:customStyle="1" w:styleId="SprechblasentextZchn">
+    <w:name w:val="Sprechblasentext Zchn"/>
+    <w:basedOn w:val="Absatz-Standardschriftart"/>
+    <w:link w:val="Sprechblasentext"/>
+    <w:uiPriority w:val="99"/>
+    <w:semiHidden/>
+    <w:rsid w:val="006B2D90"/>
+    <w:rPr>
+      <w:rFonts w:ascii="Segoe UI" w:hAnsi="Segoe UI" w:cs="Segoe UI"/>
+      <w:sz w:val="18"/>
+      <w:szCs w:val="18"/>
+      <w:lang w:val="de-DE"/>
+    </w:rPr>
+  </w:style>
 </w:styles>
 </file>
 
@@ -9282,8 +10315,10 @@
     <w:rsidRoot w:val="00246A49"/>
     <w:rsid w:val="00017CB3"/>
     <w:rsid w:val="00246A49"/>
+    <w:rsid w:val="003623BA"/>
     <w:rsid w:val="00682E6F"/>
     <w:rsid w:val="007E4061"/>
+    <w:rsid w:val="00B65501"/>
   </w:rsids>
   <m:mathPr>
     <m:mathFont m:val="Cambria Math"/>

</xml_diff>